<commit_message>
primera version de implementacion
</commit_message>
<xml_diff>
--- a/Esquema.docx
+++ b/Esquema.docx
@@ -22,18 +22,28 @@
     </w:p>
     <w:p>
       <w:pPr>
+        <w:jc w:val="center"/>
         <w:rPr>
           <w:b/>
           <w:bCs/>
           <w:lang w:val="es-ES"/>
         </w:rPr>
       </w:pPr>
-      <w:r>
+    </w:p>
+    <w:p>
+      <w:pPr>
         <w:rPr>
           <w:b/>
           <w:bCs/>
           <w:lang w:val="es-ES"/>
         </w:rPr>
+      </w:pPr>
+      <w:r>
+        <w:rPr>
+          <w:b/>
+          <w:bCs/>
+          <w:lang w:val="es-ES"/>
+        </w:rPr>
         <w:t>Descripción del problema</w:t>
       </w:r>
     </w:p>
@@ -49,6 +59,411 @@
         </w:rPr>
         <w:t>En rasgos muy generales, el programa debe sugerir un horario de estudio a un usuario, teniendo en cuenta algunas condiciones que ingrese el usuario y/o que tengan las materias. Las materias y sus respectivos datos estarán almacenadas en un archivo de texto.</w:t>
       </w:r>
+    </w:p>
+    <w:p>
+      <w:pPr>
+        <w:rPr>
+          <w:b/>
+          <w:bCs/>
+          <w:lang w:val="es-ES"/>
+        </w:rPr>
+      </w:pPr>
+    </w:p>
+    <w:p>
+      <w:pPr>
+        <w:rPr>
+          <w:b/>
+          <w:bCs/>
+          <w:lang w:val="es-ES"/>
+        </w:rPr>
+      </w:pPr>
+      <w:r>
+        <w:rPr>
+          <w:b/>
+          <w:bCs/>
+          <w:lang w:val="es-ES"/>
+        </w:rPr>
+        <w:t>Datos</w:t>
+      </w:r>
+    </w:p>
+    <w:p>
+      <w:pPr>
+        <w:rPr>
+          <w:lang w:val="es-ES"/>
+        </w:rPr>
+      </w:pPr>
+      <w:r>
+        <w:rPr>
+          <w:lang w:val="es-ES"/>
+        </w:rPr>
+        <w:t>Los datos almacenados serán la información de las materias, dicha información será el código, el nombre y el número de créditos. Esta información estará almacenada en un documento de texto (materias.txt) con el siguiente formato:</w:t>
+      </w:r>
+    </w:p>
+    <w:p>
+      <w:pPr>
+        <w:rPr>
+          <w:lang w:val="es-ES"/>
+        </w:rPr>
+      </w:pPr>
+      <w:r>
+        <w:rPr>
+          <w:lang w:val="es-ES"/>
+        </w:rPr>
+        <w:t>Nivel</w:t>
+      </w:r>
+    </w:p>
+    <w:p>
+      <w:pPr>
+        <w:rPr>
+          <w:lang w:val="es-ES"/>
+        </w:rPr>
+      </w:pPr>
+      <w:r>
+        <w:rPr>
+          <w:lang w:val="es-ES"/>
+        </w:rPr>
+        <w:t>Código_# de créditos _Nombre</w:t>
+      </w:r>
+    </w:p>
+    <w:p>
+      <w:pPr>
+        <w:rPr>
+          <w:lang w:val="es-ES"/>
+        </w:rPr>
+      </w:pPr>
+      <w:r>
+        <w:rPr>
+          <w:lang w:val="es-ES"/>
+        </w:rPr>
+        <w:t>Cada materia estará separada por un salto de línea</w:t>
+      </w:r>
+    </w:p>
+    <w:p>
+      <w:pPr>
+        <w:rPr>
+          <w:lang w:val="es-ES"/>
+        </w:rPr>
+      </w:pPr>
+      <w:r>
+        <w:rPr>
+          <w:lang w:val="es-ES"/>
+        </w:rPr>
+        <w:t>Ejemplo:</w:t>
+      </w:r>
+    </w:p>
+    <w:p>
+      <w:pPr>
+        <w:rPr>
+          <w:lang w:val="es-ES"/>
+        </w:rPr>
+      </w:pPr>
+      <w:r>
+        <w:rPr>
+          <w:lang w:val="es-ES"/>
+        </w:rPr>
+        <w:t>N1</w:t>
+      </w:r>
+    </w:p>
+    <w:p>
+      <w:pPr>
+        <w:rPr>
+          <w:lang w:val="es-ES"/>
+        </w:rPr>
+      </w:pPr>
+      <w:r>
+        <w:rPr>
+          <w:lang w:val="es-ES"/>
+        </w:rPr>
+        <w:t xml:space="preserve">2536101_3_Descubriendo la </w:t>
+      </w:r>
+      <w:r>
+        <w:rPr>
+          <w:lang w:val="es-ES"/>
+        </w:rPr>
+        <w:t>física</w:t>
+      </w:r>
+    </w:p>
+    <w:p>
+      <w:pPr>
+        <w:rPr>
+          <w:lang w:val="es-ES"/>
+        </w:rPr>
+      </w:pPr>
+      <w:r>
+        <w:rPr>
+          <w:lang w:val="es-ES"/>
+        </w:rPr>
+        <w:t>2537101_1_Vivamos la universidad</w:t>
+      </w:r>
+    </w:p>
+    <w:p>
+      <w:pPr>
+        <w:rPr>
+          <w:lang w:val="es-ES"/>
+        </w:rPr>
+      </w:pPr>
+      <w:r>
+        <w:rPr>
+          <w:lang w:val="es-ES"/>
+        </w:rPr>
+        <w:t>N2</w:t>
+      </w:r>
+    </w:p>
+    <w:p>
+      <w:pPr>
+        <w:rPr>
+          <w:lang w:val="es-ES"/>
+        </w:rPr>
+      </w:pPr>
+      <w:r>
+        <w:rPr>
+          <w:lang w:val="es-ES"/>
+        </w:rPr>
+        <w:t>2538201_1_Ingles II</w:t>
+      </w:r>
+    </w:p>
+    <w:p>
+      <w:pPr>
+        <w:spacing w:line="240" w:lineRule="auto"/>
+        <w:rPr>
+          <w:lang w:val="es-ES"/>
+        </w:rPr>
+      </w:pPr>
+      <w:r>
+        <w:rPr>
+          <w:lang w:val="es-ES"/>
+        </w:rPr>
+        <w:t>2539101_3_Lectoescritura</w:t>
+      </w:r>
+    </w:p>
+    <w:p>
+      <w:pPr>
+        <w:spacing w:line="240" w:lineRule="auto"/>
+        <w:rPr>
+          <w:lang w:val="es-ES"/>
+        </w:rPr>
+      </w:pPr>
+    </w:p>
+    <w:p>
+      <w:pPr>
+        <w:spacing w:line="240" w:lineRule="auto"/>
+        <w:rPr>
+          <w:b/>
+          <w:bCs/>
+          <w:lang w:val="es-ES"/>
+        </w:rPr>
+      </w:pPr>
+      <w:r>
+        <w:rPr>
+          <w:b/>
+          <w:bCs/>
+          <w:lang w:val="es-ES"/>
+        </w:rPr>
+        <w:t>Funcionamiento</w:t>
+      </w:r>
+    </w:p>
+    <w:p>
+      <w:pPr>
+        <w:spacing w:line="240" w:lineRule="auto"/>
+        <w:rPr>
+          <w:lang w:val="es-ES"/>
+        </w:rPr>
+      </w:pPr>
+      <w:r>
+        <w:rPr>
+          <w:lang w:val="es-ES"/>
+        </w:rPr>
+        <w:t>Al iniciar el programa se le debe solicitar al usuario, el rango de horas entre las que planea programar su tiempo de estudio, por ejemplo, entre las 12:00 y 23:00 horas</w:t>
+      </w:r>
+      <w:r>
+        <w:rPr>
+          <w:lang w:val="es-ES"/>
+        </w:rPr>
+        <w:t xml:space="preserve"> y el nivel (semestre) en el que se encuentra el estudiante</w:t>
+      </w:r>
+      <w:r>
+        <w:rPr>
+          <w:lang w:val="es-ES"/>
+        </w:rPr>
+        <w:t>. El programa calculará las horas totales disponibles de estudio y de acuerdo con eso, asignará materias de ese mismo nivel de manera aleatoria hasta que el espacio de tiempo esté cubierto.</w:t>
+      </w:r>
+    </w:p>
+    <w:p>
+      <w:pPr>
+        <w:spacing w:line="240" w:lineRule="auto"/>
+        <w:rPr>
+          <w:lang w:val="es-ES"/>
+        </w:rPr>
+      </w:pPr>
+    </w:p>
+    <w:p>
+      <w:pPr>
+        <w:spacing w:line="240" w:lineRule="auto"/>
+        <w:rPr>
+          <w:b/>
+          <w:bCs/>
+          <w:lang w:val="es-ES"/>
+        </w:rPr>
+      </w:pPr>
+      <w:r>
+        <w:rPr>
+          <w:b/>
+          <w:bCs/>
+          <w:lang w:val="es-ES"/>
+        </w:rPr>
+        <w:t>Implementación</w:t>
+      </w:r>
+    </w:p>
+    <w:p>
+      <w:pPr>
+        <w:spacing w:line="240" w:lineRule="auto"/>
+        <w:rPr>
+          <w:lang w:val="es-ES"/>
+        </w:rPr>
+      </w:pPr>
+      <w:r>
+        <w:rPr>
+          <w:lang w:val="es-ES"/>
+        </w:rPr>
+        <w:t>Por pasos:</w:t>
+      </w:r>
+    </w:p>
+    <w:p>
+      <w:pPr>
+        <w:pStyle w:val="Prrafodelista"/>
+        <w:numPr>
+          <w:ilvl w:val="0"/>
+          <w:numId w:val="1"/>
+        </w:numPr>
+        <w:spacing w:line="240" w:lineRule="auto"/>
+        <w:rPr>
+          <w:lang w:val="es-ES"/>
+        </w:rPr>
+      </w:pPr>
+      <w:r>
+        <w:rPr>
+          <w:lang w:val="es-ES"/>
+        </w:rPr>
+        <w:t>Se solicita la información necesaria (rango de horas de estudio y semestre cursado)</w:t>
+      </w:r>
+    </w:p>
+    <w:p>
+      <w:pPr>
+        <w:pStyle w:val="Prrafodelista"/>
+        <w:numPr>
+          <w:ilvl w:val="0"/>
+          <w:numId w:val="1"/>
+        </w:numPr>
+        <w:spacing w:line="240" w:lineRule="auto"/>
+        <w:rPr>
+          <w:lang w:val="es-ES"/>
+        </w:rPr>
+      </w:pPr>
+      <w:r>
+        <w:rPr>
+          <w:lang w:val="es-ES"/>
+        </w:rPr>
+        <w:lastRenderedPageBreak/>
+        <w:t>Se lee el archivo de materias y se carga la información de las materias pertenecientes a ese nivel en el programa</w:t>
+      </w:r>
+    </w:p>
+    <w:p>
+      <w:pPr>
+        <w:pStyle w:val="Prrafodelista"/>
+        <w:numPr>
+          <w:ilvl w:val="0"/>
+          <w:numId w:val="1"/>
+        </w:numPr>
+        <w:spacing w:line="240" w:lineRule="auto"/>
+        <w:rPr>
+          <w:lang w:val="es-ES"/>
+        </w:rPr>
+      </w:pPr>
+      <w:r>
+        <w:rPr>
+          <w:lang w:val="es-ES"/>
+        </w:rPr>
+        <w:t xml:space="preserve">De acuerdo con el rango de horas de estudio, se calcula el tiempo total de estudio de una semana </w:t>
+      </w:r>
+    </w:p>
+    <w:p>
+      <w:pPr>
+        <w:pStyle w:val="Prrafodelista"/>
+        <w:numPr>
+          <w:ilvl w:val="0"/>
+          <w:numId w:val="1"/>
+        </w:numPr>
+        <w:spacing w:line="240" w:lineRule="auto"/>
+        <w:rPr>
+          <w:lang w:val="es-ES"/>
+        </w:rPr>
+      </w:pPr>
+      <w:r>
+        <w:rPr>
+          <w:lang w:val="es-ES"/>
+        </w:rPr>
+        <w:t>En base al número de créditos de cada materia, se obtiene el número de horas de estudio independiente</w:t>
+      </w:r>
+      <w:r>
+        <w:rPr>
+          <w:lang w:val="es-ES"/>
+        </w:rPr>
+        <w:t xml:space="preserve"> y de estudio con docente</w:t>
+      </w:r>
+    </w:p>
+    <w:p>
+      <w:pPr>
+        <w:pStyle w:val="Prrafodelista"/>
+        <w:numPr>
+          <w:ilvl w:val="0"/>
+          <w:numId w:val="1"/>
+        </w:numPr>
+        <w:spacing w:line="240" w:lineRule="auto"/>
+        <w:rPr>
+          <w:lang w:val="es-ES"/>
+        </w:rPr>
+      </w:pPr>
+      <w:r>
+        <w:rPr>
+          <w:lang w:val="es-ES"/>
+        </w:rPr>
+        <w:t>De forma aleatoria se van seleccionando las materias de un mismo nivel y se van sumando sus horas hasta llenar los requerimientos, no se deben repetir materias, si después de seleccionar todas las materias de un mismo nivel, se podrá dar la opción de dar por terminada la asignación del horario o de continuar asignando materias del siguiente nivel</w:t>
+      </w:r>
+    </w:p>
+    <w:p>
+      <w:pPr>
+        <w:pStyle w:val="Prrafodelista"/>
+        <w:numPr>
+          <w:ilvl w:val="0"/>
+          <w:numId w:val="1"/>
+        </w:numPr>
+        <w:spacing w:line="240" w:lineRule="auto"/>
+        <w:rPr>
+          <w:lang w:val="es-ES"/>
+        </w:rPr>
+      </w:pPr>
+      <w:r>
+        <w:rPr>
+          <w:lang w:val="es-ES"/>
+        </w:rPr>
+        <w:t xml:space="preserve">Estas materias asignadas se irán guardando en memoria para, posteriormente, poder ser visualizadas en pantalla en forma de horario </w:t>
+      </w:r>
+    </w:p>
+    <w:p>
+      <w:pPr>
+        <w:spacing w:after="0"/>
+        <w:rPr>
+          <w:lang w:val="es-ES"/>
+        </w:rPr>
+      </w:pPr>
+    </w:p>
+    <w:p>
+      <w:pPr>
+        <w:spacing w:line="240" w:lineRule="auto"/>
+        <w:rPr>
+          <w:lang w:val="es-ES"/>
+        </w:rPr>
+      </w:pPr>
     </w:p>
     <w:sectPr>
       <w:pgSz w:w="12240" w:h="15840"/>
@@ -58,6 +473,103 @@
     </w:sectPr>
   </w:body>
 </w:document>
+</file>
+
+<file path=word/numbering.xml><?xml version="1.0" encoding="utf-8"?>
+<w:numbering xmlns:wpc="http://schemas.microsoft.com/office/word/2010/wordprocessingCanvas" xmlns:cx="http://schemas.microsoft.com/office/drawing/2014/chartex" xmlns:cx1="http://schemas.microsoft.com/office/drawing/2015/9/8/chartex" xmlns:cx2="http://schemas.microsoft.com/office/drawing/2015/10/21/chartex" xmlns:cx3="http://schemas.microsoft.com/office/drawing/2016/5/9/chartex" xmlns:cx4="http://schemas.microsoft.com/office/drawing/2016/5/10/chartex" xmlns:cx5="http://schemas.microsoft.com/office/drawing/2016/5/11/chartex" xmlns:cx6="http://schemas.microsoft.com/office/drawing/2016/5/12/chartex" xmlns:cx7="http://schemas.microsoft.com/office/drawing/2016/5/13/chartex" xmlns:cx8="http://schemas.microsoft.com/office/drawing/2016/5/14/chartex" xmlns:mc="http://schemas.openxmlformats.org/markup-compatibility/2006" xmlns:aink="http://schemas.microsoft.com/office/drawing/2016/ink" xmlns:am3d="http://schemas.microsoft.com/office/drawing/2017/model3d" xmlns:o="urn:schemas-microsoft-com:office:office" xmlns:oel="http://schemas.microsoft.com/office/2019/extlst" xmlns:r="http://schemas.openxmlformats.org/officeDocument/2006/relationships" xmlns:m="http://schemas.openxmlformats.org/officeDocument/2006/math" xmlns:v="urn:schemas-microsoft-com:vml" xmlns:wp14="http://schemas.microsoft.com/office/word/2010/wordprocessingDrawing" xmlns:wp="http://schemas.openxmlformats.org/drawingml/2006/wordprocessingDrawing" xmlns:w10="urn:schemas-microsoft-com:office:word" xmlns:w="http://schemas.openxmlformats.org/wordprocessingml/2006/main" xmlns:w14="http://schemas.microsoft.com/office/word/2010/wordml" xmlns:w15="http://schemas.microsoft.com/office/word/2012/wordml" xmlns:w16cex="http://schemas.microsoft.com/office/word/2018/wordml/cex" xmlns:w16cid="http://schemas.microsoft.com/office/word/2016/wordml/cid" xmlns:w16="http://schemas.microsoft.com/office/word/2018/wordml" xmlns:w16du="http://schemas.microsoft.com/office/word/2023/wordml/word16du" xmlns:w16sdtdh="http://schemas.microsoft.com/office/word/2020/wordml/sdtdatahash" xmlns:w16se="http://schemas.microsoft.com/office/word/2015/wordml/symex" xmlns:wpg="http://schemas.microsoft.com/office/word/2010/wordprocessingGroup" xmlns:wpi="http://schemas.microsoft.com/office/word/2010/wordprocessingInk" xmlns:wne="http://schemas.microsoft.com/office/word/2006/wordml" xmlns:wps="http://schemas.microsoft.com/office/word/2010/wordprocessingShape" mc:Ignorable="w14 w15 w16se w16cid w16 w16cex w16sdtdh wp14">
+  <w:abstractNum w:abstractNumId="0" w15:restartNumberingAfterBreak="0">
+    <w:nsid w:val="6FC46F75"/>
+    <w:multiLevelType w:val="hybridMultilevel"/>
+    <w:tmpl w:val="76FE9388"/>
+    <w:lvl w:ilvl="0" w:tplc="240A000F">
+      <w:start w:val="1"/>
+      <w:numFmt w:val="decimal"/>
+      <w:lvlText w:val="%1."/>
+      <w:lvlJc w:val="left"/>
+      <w:pPr>
+        <w:ind w:left="720" w:hanging="360"/>
+      </w:pPr>
+      <w:rPr>
+        <w:rFonts w:hint="default"/>
+      </w:rPr>
+    </w:lvl>
+    <w:lvl w:ilvl="1" w:tplc="240A0019" w:tentative="1">
+      <w:start w:val="1"/>
+      <w:numFmt w:val="lowerLetter"/>
+      <w:lvlText w:val="%2."/>
+      <w:lvlJc w:val="left"/>
+      <w:pPr>
+        <w:ind w:left="1440" w:hanging="360"/>
+      </w:pPr>
+    </w:lvl>
+    <w:lvl w:ilvl="2" w:tplc="240A001B" w:tentative="1">
+      <w:start w:val="1"/>
+      <w:numFmt w:val="lowerRoman"/>
+      <w:lvlText w:val="%3."/>
+      <w:lvlJc w:val="right"/>
+      <w:pPr>
+        <w:ind w:left="2160" w:hanging="180"/>
+      </w:pPr>
+    </w:lvl>
+    <w:lvl w:ilvl="3" w:tplc="240A000F" w:tentative="1">
+      <w:start w:val="1"/>
+      <w:numFmt w:val="decimal"/>
+      <w:lvlText w:val="%4."/>
+      <w:lvlJc w:val="left"/>
+      <w:pPr>
+        <w:ind w:left="2880" w:hanging="360"/>
+      </w:pPr>
+    </w:lvl>
+    <w:lvl w:ilvl="4" w:tplc="240A0019" w:tentative="1">
+      <w:start w:val="1"/>
+      <w:numFmt w:val="lowerLetter"/>
+      <w:lvlText w:val="%5."/>
+      <w:lvlJc w:val="left"/>
+      <w:pPr>
+        <w:ind w:left="3600" w:hanging="360"/>
+      </w:pPr>
+    </w:lvl>
+    <w:lvl w:ilvl="5" w:tplc="240A001B" w:tentative="1">
+      <w:start w:val="1"/>
+      <w:numFmt w:val="lowerRoman"/>
+      <w:lvlText w:val="%6."/>
+      <w:lvlJc w:val="right"/>
+      <w:pPr>
+        <w:ind w:left="4320" w:hanging="180"/>
+      </w:pPr>
+    </w:lvl>
+    <w:lvl w:ilvl="6" w:tplc="240A000F" w:tentative="1">
+      <w:start w:val="1"/>
+      <w:numFmt w:val="decimal"/>
+      <w:lvlText w:val="%7."/>
+      <w:lvlJc w:val="left"/>
+      <w:pPr>
+        <w:ind w:left="5040" w:hanging="360"/>
+      </w:pPr>
+    </w:lvl>
+    <w:lvl w:ilvl="7" w:tplc="240A0019" w:tentative="1">
+      <w:start w:val="1"/>
+      <w:numFmt w:val="lowerLetter"/>
+      <w:lvlText w:val="%8."/>
+      <w:lvlJc w:val="left"/>
+      <w:pPr>
+        <w:ind w:left="5760" w:hanging="360"/>
+      </w:pPr>
+    </w:lvl>
+    <w:lvl w:ilvl="8" w:tplc="240A001B" w:tentative="1">
+      <w:start w:val="1"/>
+      <w:numFmt w:val="lowerRoman"/>
+      <w:lvlText w:val="%9."/>
+      <w:lvlJc w:val="right"/>
+      <w:pPr>
+        <w:ind w:left="6480" w:hanging="180"/>
+      </w:pPr>
+    </w:lvl>
+  </w:abstractNum>
+  <w:num w:numId="1" w16cid:durableId="1329822746">
+    <w:abstractNumId w:val="0"/>
+  </w:num>
+</w:numbering>
 </file>
 
 <file path=word/styles.xml><?xml version="1.0" encoding="utf-8"?>
@@ -489,6 +1001,17 @@
     <w:semiHidden/>
     <w:unhideWhenUsed/>
   </w:style>
+  <w:style w:type="paragraph" w:styleId="Prrafodelista">
+    <w:name w:val="List Paragraph"/>
+    <w:basedOn w:val="Normal"/>
+    <w:uiPriority w:val="34"/>
+    <w:qFormat/>
+    <w:rsid w:val="00564866"/>
+    <w:pPr>
+      <w:ind w:left="720"/>
+      <w:contextualSpacing/>
+    </w:pPr>
+  </w:style>
 </w:styles>
 </file>
 

</xml_diff>

<commit_message>
Modificacion de esquema debido a asesoria con el profesor Augusto
</commit_message>
<xml_diff>
--- a/Esquema.docx
+++ b/Esquema.docx
@@ -96,33 +96,80 @@
         <w:rPr>
           <w:lang w:val="es-ES"/>
         </w:rPr>
-        <w:t>Los datos almacenados serán la información de las materias, dicha información será el código, el nombre y el número de créditos. Esta información estará almacenada en un documento de texto (materias.txt) con el siguiente formato:</w:t>
-      </w:r>
-    </w:p>
-    <w:p>
-      <w:pPr>
-        <w:rPr>
-          <w:lang w:val="es-ES"/>
-        </w:rPr>
-      </w:pPr>
-      <w:r>
-        <w:rPr>
-          <w:lang w:val="es-ES"/>
-        </w:rPr>
-        <w:t>Nivel</w:t>
-      </w:r>
-    </w:p>
-    <w:p>
-      <w:pPr>
-        <w:rPr>
-          <w:lang w:val="es-ES"/>
-        </w:rPr>
-      </w:pPr>
-      <w:r>
-        <w:rPr>
-          <w:lang w:val="es-ES"/>
-        </w:rPr>
-        <w:t>Código_# de créditos _Nombre</w:t>
+        <w:t>Los datos almacenados serán la información de las materias</w:t>
+      </w:r>
+      <w:r>
+        <w:rPr>
+          <w:lang w:val="es-ES"/>
+        </w:rPr>
+        <w:t xml:space="preserve"> y los horarios disponibles de cada materia</w:t>
+      </w:r>
+      <w:r>
+        <w:rPr>
+          <w:lang w:val="es-ES"/>
+        </w:rPr>
+        <w:t xml:space="preserve">, </w:t>
+      </w:r>
+      <w:r>
+        <w:rPr>
+          <w:lang w:val="es-ES"/>
+        </w:rPr>
+        <w:t>la información de materias</w:t>
+      </w:r>
+      <w:r>
+        <w:rPr>
+          <w:lang w:val="es-ES"/>
+        </w:rPr>
+        <w:t xml:space="preserve"> estará almacenada en un documento de texto (materias.txt) con el siguiente formato:</w:t>
+      </w:r>
+    </w:p>
+    <w:p>
+      <w:pPr>
+        <w:rPr>
+          <w:i/>
+          <w:iCs/>
+          <w:lang w:val="es-ES"/>
+        </w:rPr>
+      </w:pPr>
+      <w:r>
+        <w:rPr>
+          <w:i/>
+          <w:iCs/>
+          <w:lang w:val="es-ES"/>
+        </w:rPr>
+        <w:t>Código_# de créditos _</w:t>
+      </w:r>
+      <w:r>
+        <w:rPr>
+          <w:i/>
+          <w:iCs/>
+          <w:lang w:val="es-ES"/>
+        </w:rPr>
+        <w:t># de horas</w:t>
+      </w:r>
+      <w:r>
+        <w:rPr>
+          <w:i/>
+          <w:iCs/>
+          <w:lang w:val="es-ES"/>
+        </w:rPr>
+        <w:t xml:space="preserve"> de</w:t>
+      </w:r>
+      <w:r>
+        <w:rPr>
+          <w:i/>
+          <w:iCs/>
+          <w:lang w:val="es-ES"/>
+        </w:rPr>
+        <w:t xml:space="preserve"> estudio asistido_</w:t>
+      </w:r>
+      <w:r>
+        <w:rPr>
+          <w:i/>
+          <w:iCs/>
+          <w:lang w:val="es-ES"/>
+        </w:rPr>
+        <w:t>Nombre</w:t>
       </w:r>
     </w:p>
     <w:p>
@@ -154,30 +201,39 @@
     <w:p>
       <w:pPr>
         <w:rPr>
-          <w:lang w:val="es-ES"/>
-        </w:rPr>
-      </w:pPr>
-      <w:r>
-        <w:rPr>
-          <w:lang w:val="es-ES"/>
-        </w:rPr>
-        <w:t>N1</w:t>
-      </w:r>
-    </w:p>
-    <w:p>
-      <w:pPr>
-        <w:rPr>
-          <w:lang w:val="es-ES"/>
-        </w:rPr>
-      </w:pPr>
-      <w:r>
-        <w:rPr>
-          <w:lang w:val="es-ES"/>
-        </w:rPr>
-        <w:t xml:space="preserve">2536101_3_Descubriendo la </w:t>
-      </w:r>
-      <w:r>
-        <w:rPr>
+          <w:i/>
+          <w:iCs/>
+          <w:lang w:val="es-ES"/>
+        </w:rPr>
+      </w:pPr>
+      <w:r>
+        <w:rPr>
+          <w:i/>
+          <w:iCs/>
+          <w:lang w:val="es-ES"/>
+        </w:rPr>
+        <w:t>2536101_3_</w:t>
+      </w:r>
+      <w:r>
+        <w:rPr>
+          <w:i/>
+          <w:iCs/>
+          <w:lang w:val="es-ES"/>
+        </w:rPr>
+        <w:t>4_</w:t>
+      </w:r>
+      <w:r>
+        <w:rPr>
+          <w:i/>
+          <w:iCs/>
+          <w:lang w:val="es-ES"/>
+        </w:rPr>
+        <w:t xml:space="preserve">Descubriendo la </w:t>
+      </w:r>
+      <w:r>
+        <w:rPr>
+          <w:i/>
+          <w:iCs/>
           <w:lang w:val="es-ES"/>
         </w:rPr>
         <w:t>física</w:t>
@@ -186,54 +242,583 @@
     <w:p>
       <w:pPr>
         <w:rPr>
-          <w:lang w:val="es-ES"/>
-        </w:rPr>
-      </w:pPr>
-      <w:r>
-        <w:rPr>
-          <w:lang w:val="es-ES"/>
-        </w:rPr>
-        <w:t>2537101_1_Vivamos la universidad</w:t>
-      </w:r>
-    </w:p>
-    <w:p>
-      <w:pPr>
-        <w:rPr>
-          <w:lang w:val="es-ES"/>
-        </w:rPr>
-      </w:pPr>
-      <w:r>
-        <w:rPr>
-          <w:lang w:val="es-ES"/>
-        </w:rPr>
-        <w:t>N2</w:t>
-      </w:r>
-    </w:p>
-    <w:p>
-      <w:pPr>
-        <w:rPr>
-          <w:lang w:val="es-ES"/>
-        </w:rPr>
-      </w:pPr>
-      <w:r>
-        <w:rPr>
-          <w:lang w:val="es-ES"/>
-        </w:rPr>
-        <w:t>2538201_1_Ingles II</w:t>
-      </w:r>
-    </w:p>
-    <w:p>
-      <w:pPr>
-        <w:spacing w:line="240" w:lineRule="auto"/>
-        <w:rPr>
-          <w:lang w:val="es-ES"/>
-        </w:rPr>
-      </w:pPr>
-      <w:r>
-        <w:rPr>
-          <w:lang w:val="es-ES"/>
-        </w:rPr>
-        <w:t>2539101_3_Lectoescritura</w:t>
+          <w:i/>
+          <w:iCs/>
+          <w:lang w:val="es-ES"/>
+        </w:rPr>
+      </w:pPr>
+      <w:r>
+        <w:rPr>
+          <w:i/>
+          <w:iCs/>
+          <w:lang w:val="es-ES"/>
+        </w:rPr>
+        <w:t>2537101_1_</w:t>
+      </w:r>
+      <w:r>
+        <w:rPr>
+          <w:i/>
+          <w:iCs/>
+          <w:lang w:val="es-ES"/>
+        </w:rPr>
+        <w:t>2_</w:t>
+      </w:r>
+      <w:r>
+        <w:rPr>
+          <w:i/>
+          <w:iCs/>
+          <w:lang w:val="es-ES"/>
+        </w:rPr>
+        <w:t>Vivamos la universidad</w:t>
+      </w:r>
+    </w:p>
+    <w:p>
+      <w:pPr>
+        <w:rPr>
+          <w:i/>
+          <w:iCs/>
+          <w:lang w:val="es-ES"/>
+        </w:rPr>
+      </w:pPr>
+      <w:r>
+        <w:rPr>
+          <w:i/>
+          <w:iCs/>
+          <w:lang w:val="es-ES"/>
+        </w:rPr>
+        <w:t>2538201_1_</w:t>
+      </w:r>
+      <w:r>
+        <w:rPr>
+          <w:i/>
+          <w:iCs/>
+          <w:lang w:val="es-ES"/>
+        </w:rPr>
+        <w:t>4_</w:t>
+      </w:r>
+      <w:r>
+        <w:rPr>
+          <w:i/>
+          <w:iCs/>
+          <w:lang w:val="es-ES"/>
+        </w:rPr>
+        <w:t>Ingles II</w:t>
+      </w:r>
+    </w:p>
+    <w:p>
+      <w:pPr>
+        <w:spacing w:line="240" w:lineRule="auto"/>
+        <w:rPr>
+          <w:lang w:val="es-ES"/>
+        </w:rPr>
+      </w:pPr>
+      <w:r>
+        <w:rPr>
+          <w:i/>
+          <w:iCs/>
+          <w:lang w:val="es-ES"/>
+        </w:rPr>
+        <w:t>2539101_3_</w:t>
+      </w:r>
+      <w:r>
+        <w:rPr>
+          <w:i/>
+          <w:iCs/>
+          <w:lang w:val="es-ES"/>
+        </w:rPr>
+        <w:t>4_</w:t>
+      </w:r>
+      <w:r>
+        <w:rPr>
+          <w:i/>
+          <w:iCs/>
+          <w:lang w:val="es-ES"/>
+        </w:rPr>
+        <w:t>Lectoescritura</w:t>
+      </w:r>
+    </w:p>
+    <w:p>
+      <w:pPr>
+        <w:spacing w:line="240" w:lineRule="auto"/>
+        <w:rPr>
+          <w:lang w:val="es-ES"/>
+        </w:rPr>
+      </w:pPr>
+    </w:p>
+    <w:p>
+      <w:pPr>
+        <w:spacing w:line="240" w:lineRule="auto"/>
+        <w:rPr>
+          <w:lang w:val="es-ES"/>
+        </w:rPr>
+      </w:pPr>
+      <w:r>
+        <w:rPr>
+          <w:lang w:val="es-ES"/>
+        </w:rPr>
+        <w:t xml:space="preserve">La información de los horarios se almacenará </w:t>
+      </w:r>
+      <w:r>
+        <w:rPr>
+          <w:lang w:val="es-ES"/>
+        </w:rPr>
+        <w:t>de acuerdo con el</w:t>
+      </w:r>
+      <w:r>
+        <w:rPr>
+          <w:lang w:val="es-ES"/>
+        </w:rPr>
+        <w:t xml:space="preserve"> número de horas de estudio asistido de cada materia</w:t>
+      </w:r>
+      <w:r>
+        <w:rPr>
+          <w:lang w:val="es-ES"/>
+        </w:rPr>
+        <w:t>, así, los horarios serán los mismos para materias con el mismo número de horas de estudio asistido por docente</w:t>
+      </w:r>
+      <w:r>
+        <w:rPr>
+          <w:lang w:val="es-ES"/>
+        </w:rPr>
+        <w:t>. El formato de la base de datos de los horarios (horarios.txt) será el siguiente:</w:t>
+      </w:r>
+    </w:p>
+    <w:p>
+      <w:pPr>
+        <w:spacing w:line="240" w:lineRule="auto"/>
+        <w:rPr>
+          <w:i/>
+          <w:iCs/>
+          <w:lang w:val="es-ES"/>
+        </w:rPr>
+      </w:pPr>
+      <w:r>
+        <w:rPr>
+          <w:i/>
+          <w:iCs/>
+          <w:lang w:val="es-ES"/>
+        </w:rPr>
+        <w:t># de horas de estudio asistido por el docente</w:t>
+      </w:r>
+    </w:p>
+    <w:p>
+      <w:pPr>
+        <w:spacing w:line="240" w:lineRule="auto"/>
+        <w:rPr>
+          <w:i/>
+          <w:iCs/>
+          <w:lang w:val="es-ES"/>
+        </w:rPr>
+      </w:pPr>
+      <w:r>
+        <w:rPr>
+          <w:i/>
+          <w:iCs/>
+          <w:lang w:val="es-ES"/>
+        </w:rPr>
+        <w:t>Días</w:t>
+      </w:r>
+      <w:r>
+        <w:rPr>
+          <w:i/>
+          <w:iCs/>
+          <w:lang w:val="es-ES"/>
+        </w:rPr>
+        <w:t>(inicial)_</w:t>
+      </w:r>
+      <w:r>
+        <w:rPr>
+          <w:i/>
+          <w:iCs/>
+          <w:lang w:val="es-ES"/>
+        </w:rPr>
+        <w:t>hora</w:t>
+      </w:r>
+      <w:r>
+        <w:rPr>
+          <w:i/>
+          <w:iCs/>
+          <w:lang w:val="es-ES"/>
+        </w:rPr>
+        <w:t>1</w:t>
+      </w:r>
+      <w:r>
+        <w:rPr>
+          <w:i/>
+          <w:iCs/>
+          <w:lang w:val="es-ES"/>
+        </w:rPr>
+        <w:t xml:space="preserve"> inicio de clases-hora</w:t>
+      </w:r>
+      <w:r>
+        <w:rPr>
+          <w:i/>
+          <w:iCs/>
+          <w:lang w:val="es-ES"/>
+        </w:rPr>
+        <w:t>1</w:t>
+      </w:r>
+      <w:r>
+        <w:rPr>
+          <w:i/>
+          <w:iCs/>
+          <w:lang w:val="es-ES"/>
+        </w:rPr>
+        <w:t xml:space="preserve"> fin de clases</w:t>
+      </w:r>
+      <w:r>
+        <w:rPr>
+          <w:i/>
+          <w:iCs/>
+          <w:lang w:val="es-ES"/>
+        </w:rPr>
+        <w:t>_</w:t>
+      </w:r>
+      <w:r>
+        <w:rPr>
+          <w:i/>
+          <w:iCs/>
+          <w:lang w:val="es-ES"/>
+        </w:rPr>
+        <w:t xml:space="preserve"> </w:t>
+      </w:r>
+      <w:r>
+        <w:rPr>
+          <w:i/>
+          <w:iCs/>
+          <w:lang w:val="es-ES"/>
+        </w:rPr>
+        <w:t>hora</w:t>
+      </w:r>
+      <w:r>
+        <w:rPr>
+          <w:i/>
+          <w:iCs/>
+          <w:lang w:val="es-ES"/>
+        </w:rPr>
+        <w:t>2</w:t>
+      </w:r>
+      <w:r>
+        <w:rPr>
+          <w:i/>
+          <w:iCs/>
+          <w:lang w:val="es-ES"/>
+        </w:rPr>
+        <w:t xml:space="preserve"> inicio de clases-hora</w:t>
+      </w:r>
+      <w:r>
+        <w:rPr>
+          <w:i/>
+          <w:iCs/>
+          <w:lang w:val="es-ES"/>
+        </w:rPr>
+        <w:t>2</w:t>
+      </w:r>
+      <w:r>
+        <w:rPr>
+          <w:i/>
+          <w:iCs/>
+          <w:lang w:val="es-ES"/>
+        </w:rPr>
+        <w:t xml:space="preserve"> fin de clases</w:t>
+      </w:r>
+    </w:p>
+    <w:p>
+      <w:pPr>
+        <w:spacing w:line="240" w:lineRule="auto"/>
+        <w:rPr>
+          <w:lang w:val="es-ES"/>
+        </w:rPr>
+      </w:pPr>
+      <w:r>
+        <w:rPr>
+          <w:lang w:val="es-ES"/>
+        </w:rPr>
+        <w:t>Ejemplo:</w:t>
+      </w:r>
+    </w:p>
+    <w:p>
+      <w:pPr>
+        <w:spacing w:line="240" w:lineRule="auto"/>
+        <w:rPr>
+          <w:i/>
+          <w:iCs/>
+          <w:lang w:val="es-ES"/>
+        </w:rPr>
+      </w:pPr>
+      <w:r>
+        <w:rPr>
+          <w:i/>
+          <w:iCs/>
+          <w:lang w:val="es-ES"/>
+        </w:rPr>
+        <w:t>2</w:t>
+      </w:r>
+    </w:p>
+    <w:p>
+      <w:pPr>
+        <w:spacing w:line="240" w:lineRule="auto"/>
+        <w:rPr>
+          <w:i/>
+          <w:iCs/>
+          <w:lang w:val="es-ES"/>
+        </w:rPr>
+      </w:pPr>
+      <w:r>
+        <w:rPr>
+          <w:i/>
+          <w:iCs/>
+          <w:lang w:val="es-ES"/>
+        </w:rPr>
+        <w:t>L</w:t>
+      </w:r>
+      <w:r>
+        <w:rPr>
+          <w:i/>
+          <w:iCs/>
+          <w:lang w:val="es-ES"/>
+        </w:rPr>
+        <w:t>_8-10,10-12,12-14,14-16,16-18,18-20</w:t>
+      </w:r>
+    </w:p>
+    <w:p>
+      <w:pPr>
+        <w:spacing w:line="240" w:lineRule="auto"/>
+        <w:rPr>
+          <w:i/>
+          <w:iCs/>
+          <w:lang w:val="es-ES"/>
+        </w:rPr>
+      </w:pPr>
+      <w:r>
+        <w:rPr>
+          <w:i/>
+          <w:iCs/>
+          <w:lang w:val="es-ES"/>
+        </w:rPr>
+        <w:t>M_</w:t>
+      </w:r>
+      <w:r>
+        <w:rPr>
+          <w:i/>
+          <w:iCs/>
+          <w:lang w:val="es-ES"/>
+        </w:rPr>
+        <w:t>8-10,10-12,12-14,14-16,16-18,18-20</w:t>
+      </w:r>
+    </w:p>
+    <w:p>
+      <w:pPr>
+        <w:spacing w:line="240" w:lineRule="auto"/>
+        <w:rPr>
+          <w:i/>
+          <w:iCs/>
+          <w:lang w:val="es-ES"/>
+        </w:rPr>
+      </w:pPr>
+      <w:r>
+        <w:rPr>
+          <w:i/>
+          <w:iCs/>
+          <w:lang w:val="es-ES"/>
+        </w:rPr>
+        <w:t>…</w:t>
+      </w:r>
+    </w:p>
+    <w:p>
+      <w:pPr>
+        <w:spacing w:line="240" w:lineRule="auto"/>
+        <w:rPr>
+          <w:i/>
+          <w:iCs/>
+          <w:lang w:val="es-ES"/>
+        </w:rPr>
+      </w:pPr>
+      <w:r>
+        <w:rPr>
+          <w:i/>
+          <w:iCs/>
+          <w:lang w:val="es-ES"/>
+        </w:rPr>
+        <w:t>4</w:t>
+      </w:r>
+    </w:p>
+    <w:p>
+      <w:pPr>
+        <w:spacing w:line="240" w:lineRule="auto"/>
+        <w:rPr>
+          <w:i/>
+          <w:iCs/>
+          <w:lang w:val="es-ES"/>
+        </w:rPr>
+      </w:pPr>
+      <w:r>
+        <w:rPr>
+          <w:i/>
+          <w:iCs/>
+          <w:lang w:val="es-ES"/>
+        </w:rPr>
+        <w:t>MJ_</w:t>
+      </w:r>
+      <w:r>
+        <w:rPr>
+          <w:i/>
+          <w:iCs/>
+          <w:lang w:val="es-ES"/>
+        </w:rPr>
+        <w:t>8-10,10-12,12-14,14-16,16-18,18-20</w:t>
+      </w:r>
+    </w:p>
+    <w:p>
+      <w:pPr>
+        <w:rPr>
+          <w:i/>
+          <w:iCs/>
+          <w:lang w:val="es-ES"/>
+        </w:rPr>
+      </w:pPr>
+      <w:r>
+        <w:rPr>
+          <w:i/>
+          <w:iCs/>
+          <w:lang w:val="es-ES"/>
+        </w:rPr>
+        <w:lastRenderedPageBreak/>
+        <w:t>WV_</w:t>
+      </w:r>
+      <w:r>
+        <w:rPr>
+          <w:i/>
+          <w:iCs/>
+          <w:lang w:val="es-ES"/>
+        </w:rPr>
+        <w:t>8-10,10-12,12-14,14-16,16-18,18-20</w:t>
+      </w:r>
+    </w:p>
+    <w:p>
+      <w:pPr>
+        <w:rPr>
+          <w:i/>
+          <w:iCs/>
+          <w:lang w:val="es-ES"/>
+        </w:rPr>
+      </w:pPr>
+      <w:r>
+        <w:rPr>
+          <w:i/>
+          <w:iCs/>
+          <w:lang w:val="es-ES"/>
+        </w:rPr>
+        <w:t>6</w:t>
+      </w:r>
+    </w:p>
+    <w:p>
+      <w:pPr>
+        <w:rPr>
+          <w:i/>
+          <w:iCs/>
+          <w:lang w:val="es-ES"/>
+        </w:rPr>
+      </w:pPr>
+      <w:r>
+        <w:rPr>
+          <w:i/>
+          <w:iCs/>
+          <w:lang w:val="es-ES"/>
+        </w:rPr>
+        <w:t>LMV_</w:t>
+      </w:r>
+      <w:r>
+        <w:rPr>
+          <w:i/>
+          <w:iCs/>
+          <w:lang w:val="es-ES"/>
+        </w:rPr>
+        <w:t>8-10,10-12,12-14,14-16,16-18,18-20</w:t>
+      </w:r>
+    </w:p>
+    <w:p>
+      <w:pPr>
+        <w:rPr>
+          <w:i/>
+          <w:iCs/>
+          <w:lang w:val="es-ES"/>
+        </w:rPr>
+      </w:pPr>
+      <w:r>
+        <w:rPr>
+          <w:i/>
+          <w:iCs/>
+          <w:lang w:val="es-ES"/>
+        </w:rPr>
+        <w:t>MJS_</w:t>
+      </w:r>
+      <w:r>
+        <w:rPr>
+          <w:i/>
+          <w:iCs/>
+          <w:lang w:val="es-ES"/>
+        </w:rPr>
+        <w:t>8-10,10-12,12-14,14-16,16-18,18-20</w:t>
+      </w:r>
+    </w:p>
+    <w:p>
+      <w:pPr>
+        <w:rPr>
+          <w:i/>
+          <w:iCs/>
+          <w:lang w:val="es-ES"/>
+        </w:rPr>
+      </w:pPr>
+      <w:r>
+        <w:rPr>
+          <w:i/>
+          <w:iCs/>
+          <w:lang w:val="es-ES"/>
+        </w:rPr>
+        <w:t>MJ_8-11,10-13,12-15,14-17,16-19,18-21</w:t>
+      </w:r>
+    </w:p>
+    <w:p>
+      <w:pPr>
+        <w:rPr>
+          <w:i/>
+          <w:iCs/>
+          <w:lang w:val="es-ES"/>
+        </w:rPr>
+      </w:pPr>
+      <w:r>
+        <w:rPr>
+          <w:i/>
+          <w:iCs/>
+          <w:lang w:val="es-ES"/>
+        </w:rPr>
+        <w:t>WV_</w:t>
+      </w:r>
+      <w:r>
+        <w:rPr>
+          <w:i/>
+          <w:iCs/>
+          <w:lang w:val="es-ES"/>
+        </w:rPr>
+        <w:t>8-11,10-13,12-15,14-17,16-19,18-21</w:t>
+      </w:r>
+    </w:p>
+    <w:p>
+      <w:pPr>
+        <w:rPr>
+          <w:i/>
+          <w:iCs/>
+          <w:lang w:val="es-ES"/>
+        </w:rPr>
+      </w:pPr>
+      <w:r>
+        <w:rPr>
+          <w:i/>
+          <w:iCs/>
+          <w:lang w:val="es-ES"/>
+        </w:rPr>
+        <w:t>…</w:t>
       </w:r>
     </w:p>
     <w:p>
@@ -279,13 +864,31 @@
         <w:rPr>
           <w:lang w:val="es-ES"/>
         </w:rPr>
-        <w:t xml:space="preserve"> y el nivel (semestre) en el que se encuentra el estudiante</w:t>
-      </w:r>
-      <w:r>
-        <w:rPr>
-          <w:lang w:val="es-ES"/>
-        </w:rPr>
-        <w:t>. El programa calculará las horas totales disponibles de estudio y de acuerdo con eso, asignará materias de ese mismo nivel de manera aleatoria hasta que el espacio de tiempo esté cubierto.</w:t>
+        <w:t>. El programa</w:t>
+      </w:r>
+      <w:r>
+        <w:rPr>
+          <w:lang w:val="es-ES"/>
+        </w:rPr>
+        <w:t xml:space="preserve"> le </w:t>
+      </w:r>
+      <w:r>
+        <w:rPr>
+          <w:lang w:val="es-ES"/>
+        </w:rPr>
+        <w:t xml:space="preserve">pedirá al usuario las materias que desea matricular, </w:t>
+      </w:r>
+      <w:r>
+        <w:rPr>
+          <w:lang w:val="es-ES"/>
+        </w:rPr>
+        <w:t>de acuerdo con</w:t>
+      </w:r>
+      <w:r>
+        <w:rPr>
+          <w:lang w:val="es-ES"/>
+        </w:rPr>
+        <w:t xml:space="preserve"> eso, el programa deberá sugerir un horario para esas materias</w:t>
       </w:r>
     </w:p>
     <w:p>
@@ -344,7 +947,19 @@
         <w:rPr>
           <w:lang w:val="es-ES"/>
         </w:rPr>
-        <w:t>Se solicita la información necesaria (rango de horas de estudio y semestre cursado)</w:t>
+        <w:t>Se solicita la información necesaria (rango de horas de estudio</w:t>
+      </w:r>
+      <w:r>
+        <w:rPr>
+          <w:lang w:val="es-ES"/>
+        </w:rPr>
+        <w:t xml:space="preserve"> y materias a matricular</w:t>
+      </w:r>
+      <w:r>
+        <w:rPr>
+          <w:lang w:val="es-ES"/>
+        </w:rPr>
+        <w:t>)</w:t>
       </w:r>
     </w:p>
     <w:p>
@@ -363,8 +978,7 @@
         <w:rPr>
           <w:lang w:val="es-ES"/>
         </w:rPr>
-        <w:lastRenderedPageBreak/>
-        <w:t>Se lee el archivo de materias y se carga la información de las materias pertenecientes a ese nivel en el programa</w:t>
+        <w:t>Se calcula el tiempo de estudio disponible semanal y el tiempo necesario para cursar las materias seleccionadas para determinar si es posible o no acomodar un horario para dichas materias</w:t>
       </w:r>
     </w:p>
     <w:p>
@@ -383,7 +997,7 @@
         <w:rPr>
           <w:lang w:val="es-ES"/>
         </w:rPr>
-        <w:t xml:space="preserve">De acuerdo con el rango de horas de estudio, se calcula el tiempo total de estudio de una semana </w:t>
+        <w:t>Se comienza a llenar el horario, en base a una matriz de n filas (n es el número de horas diarias disponibles para el estudio) por 6 columnas (días de la semana), en el orden en que se ingresaron las materias a cursar</w:t>
       </w:r>
     </w:p>
     <w:p>
@@ -402,51 +1016,7 @@
         <w:rPr>
           <w:lang w:val="es-ES"/>
         </w:rPr>
-        <w:t>En base al número de créditos de cada materia, se obtiene el número de horas de estudio independiente</w:t>
-      </w:r>
-      <w:r>
-        <w:rPr>
-          <w:lang w:val="es-ES"/>
-        </w:rPr>
-        <w:t xml:space="preserve"> y de estudio con docente</w:t>
-      </w:r>
-    </w:p>
-    <w:p>
-      <w:pPr>
-        <w:pStyle w:val="Prrafodelista"/>
-        <w:numPr>
-          <w:ilvl w:val="0"/>
-          <w:numId w:val="1"/>
-        </w:numPr>
-        <w:spacing w:line="240" w:lineRule="auto"/>
-        <w:rPr>
-          <w:lang w:val="es-ES"/>
-        </w:rPr>
-      </w:pPr>
-      <w:r>
-        <w:rPr>
-          <w:lang w:val="es-ES"/>
-        </w:rPr>
-        <w:t>De forma aleatoria se van seleccionando las materias de un mismo nivel y se van sumando sus horas hasta llenar los requerimientos, no se deben repetir materias, si después de seleccionar todas las materias de un mismo nivel, se podrá dar la opción de dar por terminada la asignación del horario o de continuar asignando materias del siguiente nivel</w:t>
-      </w:r>
-    </w:p>
-    <w:p>
-      <w:pPr>
-        <w:pStyle w:val="Prrafodelista"/>
-        <w:numPr>
-          <w:ilvl w:val="0"/>
-          <w:numId w:val="1"/>
-        </w:numPr>
-        <w:spacing w:line="240" w:lineRule="auto"/>
-        <w:rPr>
-          <w:lang w:val="es-ES"/>
-        </w:rPr>
-      </w:pPr>
-      <w:r>
-        <w:rPr>
-          <w:lang w:val="es-ES"/>
-        </w:rPr>
-        <w:t xml:space="preserve">Estas materias asignadas se irán guardando en memoria para, posteriormente, poder ser visualizadas en pantalla en forma de horario </w:t>
+        <w:t>Se imprime la matriz resultante para ser visualizada por el usuario</w:t>
       </w:r>
     </w:p>
     <w:p>

</xml_diff>